<commit_message>
Test cases are modified to the final update
</commit_message>
<xml_diff>
--- a/Test Cases.docx
+++ b/Test Cases.docx
@@ -1399,23 +1399,7 @@
                 <w:sz w:val="36"/>
                 <w:szCs w:val="36"/>
               </w:rPr>
-              <w:t xml:space="preserve">Choose type of filtering </w:t>
-            </w:r>
-            <w:proofErr w:type="gramStart"/>
-            <w:r>
-              <w:rPr>
-                <w:sz w:val="36"/>
-                <w:szCs w:val="36"/>
-              </w:rPr>
-              <w:t>( Rate</w:t>
-            </w:r>
-            <w:proofErr w:type="gramEnd"/>
-            <w:r>
-              <w:rPr>
-                <w:sz w:val="36"/>
-                <w:szCs w:val="36"/>
-              </w:rPr>
-              <w:t>/Field/Name)</w:t>
+              <w:t>Choose type of filtering ( Rate/Field/Name)</w:t>
             </w:r>
           </w:p>
           <w:p>
@@ -1839,25 +1823,7 @@
                 <w:sz w:val="36"/>
                 <w:szCs w:val="36"/>
               </w:rPr>
-              <w:t xml:space="preserve">The returned results </w:t>
-            </w:r>
-            <w:proofErr w:type="gramStart"/>
-            <w:r>
-              <w:rPr>
-                <w:rFonts w:cs="SFRM1200"/>
-                <w:sz w:val="36"/>
-                <w:szCs w:val="36"/>
-              </w:rPr>
-              <w:t>contains</w:t>
-            </w:r>
-            <w:proofErr w:type="gramEnd"/>
-            <w:r>
-              <w:rPr>
-                <w:rFonts w:cs="SFRM1200"/>
-                <w:sz w:val="36"/>
-                <w:szCs w:val="36"/>
-              </w:rPr>
-              <w:t xml:space="preserve"> all the records required and sorted correctly.</w:t>
+              <w:t>The returned results contains all the records required and sorted correctly.</w:t>
             </w:r>
           </w:p>
           <w:p>
@@ -2610,25 +2576,7 @@
                 <w:sz w:val="36"/>
                 <w:szCs w:val="36"/>
               </w:rPr>
-              <w:t xml:space="preserve">The returned results </w:t>
-            </w:r>
-            <w:proofErr w:type="gramStart"/>
-            <w:r>
-              <w:rPr>
-                <w:rFonts w:cs="SFRM1200"/>
-                <w:sz w:val="36"/>
-                <w:szCs w:val="36"/>
-              </w:rPr>
-              <w:t>contains</w:t>
-            </w:r>
-            <w:proofErr w:type="gramEnd"/>
-            <w:r>
-              <w:rPr>
-                <w:rFonts w:cs="SFRM1200"/>
-                <w:sz w:val="36"/>
-                <w:szCs w:val="36"/>
-              </w:rPr>
-              <w:t xml:space="preserve"> all recommended experts with a rate above the minimum.</w:t>
+              <w:t>The returned results contains all recommended experts with a rate above the minimum.</w:t>
             </w:r>
           </w:p>
           <w:p>
@@ -4660,9 +4608,897 @@
               <w:t>Add/ delete/ask buttons are not responding</w:t>
             </w:r>
           </w:p>
-          <w:p>
+          <w:p/>
+        </w:tc>
+      </w:tr>
+    </w:tbl>
+    <w:p/>
+    <w:p/>
+    <w:tbl>
+      <w:tblPr>
+        <w:tblW w:w="9720" w:type="dxa"/>
+        <w:tblInd w:w="-284" w:type="dxa"/>
+        <w:tblBorders>
+          <w:top w:val="single" w:sz="4" w:space="0" w:color="auto"/>
+          <w:left w:val="single" w:sz="4" w:space="0" w:color="auto"/>
+          <w:bottom w:val="single" w:sz="4" w:space="0" w:color="auto"/>
+          <w:right w:val="single" w:sz="4" w:space="0" w:color="auto"/>
+          <w:insideH w:val="single" w:sz="4" w:space="0" w:color="auto"/>
+          <w:insideV w:val="single" w:sz="4" w:space="0" w:color="auto"/>
+        </w:tblBorders>
+        <w:tblLook w:val="0000" w:firstRow="0" w:lastRow="0" w:firstColumn="0" w:lastColumn="0" w:noHBand="0" w:noVBand="0"/>
+      </w:tblPr>
+      <w:tblGrid>
+        <w:gridCol w:w="180"/>
+        <w:gridCol w:w="9540"/>
+      </w:tblGrid>
+      <w:tr>
+        <w:tblPrEx>
+          <w:tblCellMar>
+            <w:top w:w="0" w:type="dxa"/>
+            <w:bottom w:w="0" w:type="dxa"/>
+          </w:tblCellMar>
+        </w:tblPrEx>
+        <w:trPr>
+          <w:gridBefore w:val="1"/>
+          <w:wBefore w:w="180" w:type="dxa"/>
+          <w:trHeight w:val="12797"/>
+        </w:trPr>
+        <w:tc>
+          <w:tcPr>
+            <w:tcW w:w="9540" w:type="dxa"/>
+          </w:tcPr>
+          <w:p>
+            <w:pPr>
+              <w:pBdr>
+                <w:bottom w:val="single" w:sz="4" w:space="1" w:color="auto"/>
+              </w:pBdr>
+              <w:jc w:val="center"/>
+              <w:rPr>
+                <w:b/>
+                <w:bCs/>
+                <w:sz w:val="36"/>
+                <w:szCs w:val="36"/>
+              </w:rPr>
+            </w:pPr>
+            <w:r>
+              <w:rPr>
+                <w:b/>
+                <w:bCs/>
+                <w:sz w:val="36"/>
+                <w:szCs w:val="36"/>
+              </w:rPr>
+              <w:t>Requests</w:t>
+            </w:r>
+          </w:p>
+          <w:p>
+            <w:pPr>
+              <w:jc w:val="center"/>
+              <w:rPr>
+                <w:b/>
+                <w:bCs/>
+                <w:sz w:val="36"/>
+                <w:szCs w:val="36"/>
+                <w:u w:val="single"/>
+              </w:rPr>
+            </w:pPr>
+          </w:p>
+          <w:p>
+            <w:pPr>
+              <w:jc w:val="center"/>
+              <w:rPr>
+                <w:b/>
+                <w:bCs/>
+                <w:sz w:val="36"/>
+                <w:szCs w:val="36"/>
+                <w:u w:val="single"/>
+              </w:rPr>
+            </w:pPr>
+          </w:p>
+          <w:p>
+            <w:pPr>
+              <w:rPr>
+                <w:sz w:val="36"/>
+                <w:szCs w:val="36"/>
+              </w:rPr>
+            </w:pPr>
+            <w:r>
+              <w:rPr>
+                <w:b/>
+                <w:bCs/>
+                <w:sz w:val="36"/>
+                <w:szCs w:val="36"/>
+              </w:rPr>
+              <w:t xml:space="preserve">Test covers: </w:t>
+            </w:r>
+            <w:r>
+              <w:rPr>
+                <w:sz w:val="36"/>
+                <w:szCs w:val="36"/>
+              </w:rPr>
+              <w:t>Graphical User Interface</w:t>
+            </w:r>
+          </w:p>
+          <w:p>
+            <w:pPr>
+              <w:rPr>
+                <w:sz w:val="36"/>
+                <w:szCs w:val="36"/>
+              </w:rPr>
+            </w:pPr>
+          </w:p>
+          <w:p>
+            <w:pPr>
+              <w:rPr>
+                <w:sz w:val="36"/>
+                <w:szCs w:val="36"/>
+              </w:rPr>
+            </w:pPr>
+            <w:r>
+              <w:rPr>
+                <w:b/>
+                <w:bCs/>
+                <w:sz w:val="36"/>
+                <w:szCs w:val="36"/>
+              </w:rPr>
+              <w:t>Assumptions</w:t>
+            </w:r>
+            <w:r>
+              <w:rPr>
+                <w:sz w:val="36"/>
+                <w:szCs w:val="36"/>
+              </w:rPr>
+              <w:t xml:space="preserve">: Enables the user to </w:t>
+            </w:r>
+            <w:r>
+              <w:rPr>
+                <w:sz w:val="36"/>
+                <w:szCs w:val="36"/>
+              </w:rPr>
+              <w:t>show their requests field where the user can send or view requests’ status. Enables the expert to show his received requests.</w:t>
+            </w:r>
+          </w:p>
+          <w:p>
+            <w:pPr>
+              <w:rPr>
+                <w:sz w:val="36"/>
+                <w:szCs w:val="36"/>
+              </w:rPr>
+            </w:pPr>
+          </w:p>
+          <w:p>
+            <w:pPr>
+              <w:jc w:val="center"/>
+              <w:rPr>
+                <w:b/>
+                <w:bCs/>
+                <w:sz w:val="36"/>
+                <w:szCs w:val="36"/>
+              </w:rPr>
+            </w:pPr>
+            <w:r>
+              <w:rPr>
+                <w:b/>
+                <w:bCs/>
+                <w:sz w:val="36"/>
+                <w:szCs w:val="36"/>
+              </w:rPr>
+              <w:t>Integration Testing</w:t>
+            </w:r>
+          </w:p>
+          <w:p>
+            <w:pPr>
+              <w:rPr>
+                <w:b/>
+                <w:bCs/>
+                <w:sz w:val="36"/>
+                <w:szCs w:val="36"/>
+                <w:u w:val="single"/>
+              </w:rPr>
+            </w:pPr>
+          </w:p>
+          <w:p>
+            <w:pPr>
+              <w:rPr>
+                <w:b/>
+                <w:bCs/>
+                <w:sz w:val="36"/>
+                <w:szCs w:val="36"/>
+              </w:rPr>
+            </w:pPr>
+            <w:r>
+              <w:rPr>
+                <w:b/>
+                <w:bCs/>
+                <w:sz w:val="36"/>
+                <w:szCs w:val="36"/>
+              </w:rPr>
+              <w:t xml:space="preserve">Steps: </w:t>
+            </w:r>
+          </w:p>
+          <w:p>
+            <w:pPr>
+              <w:rPr>
+                <w:b/>
+                <w:bCs/>
+                <w:sz w:val="36"/>
+                <w:szCs w:val="36"/>
+                <w:u w:val="single"/>
+              </w:rPr>
+            </w:pPr>
+          </w:p>
+          <w:p>
+            <w:pPr>
+              <w:pStyle w:val="ListParagraph"/>
+              <w:numPr>
+                <w:ilvl w:val="0"/>
+                <w:numId w:val="4"/>
+              </w:numPr>
+              <w:rPr>
+                <w:b/>
+                <w:bCs/>
+                <w:sz w:val="36"/>
+                <w:szCs w:val="36"/>
+                <w:u w:val="single"/>
+              </w:rPr>
+            </w:pPr>
+            <w:r>
+              <w:rPr>
+                <w:sz w:val="36"/>
+                <w:szCs w:val="36"/>
+              </w:rPr>
+              <w:t>Click on “</w:t>
+            </w:r>
+            <w:r>
+              <w:rPr>
+                <w:sz w:val="36"/>
+                <w:szCs w:val="36"/>
+              </w:rPr>
+              <w:t>Requests</w:t>
+            </w:r>
+            <w:r>
+              <w:rPr>
+                <w:sz w:val="36"/>
+                <w:szCs w:val="36"/>
+              </w:rPr>
+              <w:t>” button listed on the left of the page</w:t>
+            </w:r>
+          </w:p>
+          <w:p>
+            <w:pPr>
+              <w:pStyle w:val="ListParagraph"/>
+              <w:numPr>
+                <w:ilvl w:val="0"/>
+                <w:numId w:val="4"/>
+              </w:numPr>
+              <w:rPr>
+                <w:b/>
+                <w:bCs/>
+                <w:sz w:val="36"/>
+                <w:szCs w:val="36"/>
+                <w:u w:val="single"/>
+              </w:rPr>
+            </w:pPr>
+            <w:r>
+              <w:rPr>
+                <w:sz w:val="36"/>
+                <w:szCs w:val="36"/>
+              </w:rPr>
+              <w:t>List of my requests must appear showing their status</w:t>
+            </w:r>
+            <w:r>
+              <w:rPr>
+                <w:sz w:val="36"/>
+                <w:szCs w:val="36"/>
+              </w:rPr>
+              <w:t xml:space="preserve"> </w:t>
+            </w:r>
+            <w:r>
+              <w:rPr>
+                <w:sz w:val="36"/>
+                <w:szCs w:val="36"/>
+              </w:rPr>
+              <w:t xml:space="preserve">in case of user </w:t>
+            </w:r>
+          </w:p>
+          <w:p>
+            <w:pPr>
+              <w:pStyle w:val="ListParagraph"/>
+              <w:numPr>
+                <w:ilvl w:val="0"/>
+                <w:numId w:val="4"/>
+              </w:numPr>
+              <w:rPr>
+                <w:b/>
+                <w:bCs/>
+                <w:sz w:val="36"/>
+                <w:szCs w:val="36"/>
+                <w:u w:val="single"/>
+              </w:rPr>
+            </w:pPr>
+            <w:r>
+              <w:rPr>
+                <w:sz w:val="36"/>
+                <w:szCs w:val="36"/>
+              </w:rPr>
+              <w:t>List of received requests in case of expert</w:t>
+            </w:r>
+          </w:p>
+          <w:p>
+            <w:pPr>
+              <w:pStyle w:val="ListParagraph"/>
+              <w:rPr>
+                <w:sz w:val="36"/>
+                <w:szCs w:val="36"/>
+              </w:rPr>
+            </w:pPr>
+          </w:p>
+          <w:p>
+            <w:pPr>
+              <w:jc w:val="both"/>
+              <w:rPr>
+                <w:sz w:val="36"/>
+                <w:szCs w:val="36"/>
+              </w:rPr>
+            </w:pPr>
+            <w:r>
+              <w:rPr>
+                <w:b/>
+                <w:bCs/>
+                <w:sz w:val="36"/>
+                <w:szCs w:val="36"/>
+              </w:rPr>
+              <w:t xml:space="preserve">Expected: </w:t>
+            </w:r>
+            <w:r>
+              <w:rPr>
+                <w:sz w:val="36"/>
+                <w:szCs w:val="36"/>
+              </w:rPr>
+              <w:t xml:space="preserve">Successfully Showing </w:t>
+            </w:r>
+            <w:r>
+              <w:rPr>
+                <w:sz w:val="36"/>
+                <w:szCs w:val="36"/>
+              </w:rPr>
+              <w:t>list of requests</w:t>
+            </w:r>
+            <w:r>
+              <w:rPr>
+                <w:sz w:val="36"/>
+                <w:szCs w:val="36"/>
+              </w:rPr>
+              <w:sym w:font="Wingdings" w:char="F0E0"/>
+            </w:r>
+            <w:r>
+              <w:rPr>
+                <w:sz w:val="36"/>
+                <w:szCs w:val="36"/>
+              </w:rPr>
+              <w:t xml:space="preserve"> After redirecting to </w:t>
+            </w:r>
+            <w:r>
+              <w:rPr>
+                <w:sz w:val="36"/>
+                <w:szCs w:val="36"/>
+              </w:rPr>
+              <w:t>requests page, a list of my requests must appear showing their status whether pending, accepted or rejected. Another list must appear in case of a expert showing the received requests from user</w:t>
+            </w:r>
+          </w:p>
+          <w:p>
+            <w:pPr>
+              <w:rPr>
+                <w:b/>
+                <w:bCs/>
+                <w:sz w:val="36"/>
+                <w:szCs w:val="36"/>
+                <w:u w:val="single"/>
+              </w:rPr>
+            </w:pPr>
+          </w:p>
+          <w:p>
+            <w:pPr>
+              <w:jc w:val="both"/>
+              <w:rPr>
+                <w:b/>
+                <w:bCs/>
+                <w:sz w:val="36"/>
+                <w:szCs w:val="36"/>
+              </w:rPr>
+            </w:pPr>
+            <w:r>
+              <w:rPr>
+                <w:b/>
+                <w:bCs/>
+                <w:sz w:val="36"/>
+                <w:szCs w:val="36"/>
+              </w:rPr>
+              <w:t>Fails if:</w:t>
+            </w:r>
+          </w:p>
+          <w:p>
+            <w:pPr>
+              <w:jc w:val="both"/>
+              <w:rPr>
+                <w:sz w:val="36"/>
+                <w:szCs w:val="36"/>
+              </w:rPr>
+            </w:pPr>
+            <w:r>
+              <w:rPr>
+                <w:b/>
+                <w:bCs/>
+                <w:sz w:val="36"/>
+                <w:szCs w:val="36"/>
+              </w:rPr>
+              <w:t xml:space="preserve"> </w:t>
+            </w:r>
+          </w:p>
+          <w:p>
+            <w:pPr>
+              <w:pStyle w:val="ListParagraph"/>
+              <w:numPr>
+                <w:ilvl w:val="0"/>
+                <w:numId w:val="5"/>
+              </w:numPr>
+            </w:pPr>
+            <w:r>
+              <w:rPr>
+                <w:sz w:val="36"/>
+                <w:szCs w:val="36"/>
+              </w:rPr>
+              <w:t>The list of requests did not appear</w:t>
+            </w:r>
+          </w:p>
+          <w:p>
+            <w:pPr>
+              <w:pStyle w:val="ListParagraph"/>
+              <w:numPr>
+                <w:ilvl w:val="0"/>
+                <w:numId w:val="5"/>
+              </w:numPr>
+            </w:pPr>
+            <w:r>
+              <w:rPr>
+                <w:sz w:val="36"/>
+                <w:szCs w:val="36"/>
+              </w:rPr>
+              <w:t>Statuses are not mentioned</w:t>
+            </w:r>
+          </w:p>
+          <w:p/>
+        </w:tc>
+      </w:tr>
+      <w:tr>
+        <w:tblPrEx>
+          <w:tblCellMar>
+            <w:top w:w="0" w:type="dxa"/>
+            <w:bottom w:w="0" w:type="dxa"/>
+          </w:tblCellMar>
+        </w:tblPrEx>
+        <w:trPr>
+          <w:trHeight w:val="12797"/>
+        </w:trPr>
+        <w:tc>
+          <w:tcPr>
+            <w:tcW w:w="9720" w:type="dxa"/>
+            <w:gridSpan w:val="2"/>
+          </w:tcPr>
+          <w:p>
+            <w:pPr>
+              <w:pBdr>
+                <w:bottom w:val="single" w:sz="4" w:space="1" w:color="auto"/>
+              </w:pBdr>
+              <w:jc w:val="center"/>
+              <w:rPr>
+                <w:b/>
+                <w:bCs/>
+                <w:sz w:val="36"/>
+                <w:szCs w:val="36"/>
+              </w:rPr>
+            </w:pPr>
+            <w:r>
+              <w:rPr>
+                <w:b/>
+                <w:bCs/>
+                <w:sz w:val="36"/>
+                <w:szCs w:val="36"/>
+              </w:rPr>
+              <w:t>View Schedule</w:t>
+            </w:r>
+          </w:p>
+          <w:p>
+            <w:pPr>
+              <w:jc w:val="center"/>
+              <w:rPr>
+                <w:b/>
+                <w:bCs/>
+                <w:sz w:val="36"/>
+                <w:szCs w:val="36"/>
+                <w:u w:val="single"/>
+              </w:rPr>
+            </w:pPr>
+          </w:p>
+          <w:p>
+            <w:pPr>
+              <w:jc w:val="center"/>
+              <w:rPr>
+                <w:b/>
+                <w:bCs/>
+                <w:sz w:val="36"/>
+                <w:szCs w:val="36"/>
+                <w:u w:val="single"/>
+              </w:rPr>
+            </w:pPr>
+          </w:p>
+          <w:p>
+            <w:pPr>
+              <w:rPr>
+                <w:sz w:val="36"/>
+                <w:szCs w:val="36"/>
+              </w:rPr>
+            </w:pPr>
+            <w:r>
+              <w:rPr>
+                <w:b/>
+                <w:bCs/>
+                <w:sz w:val="36"/>
+                <w:szCs w:val="36"/>
+              </w:rPr>
+              <w:t xml:space="preserve">Test covers: </w:t>
+            </w:r>
+            <w:r>
+              <w:rPr>
+                <w:sz w:val="36"/>
+                <w:szCs w:val="36"/>
+              </w:rPr>
+              <w:t>Graphical User Interface</w:t>
+            </w:r>
+          </w:p>
+          <w:p>
+            <w:pPr>
+              <w:rPr>
+                <w:sz w:val="36"/>
+                <w:szCs w:val="36"/>
+              </w:rPr>
+            </w:pPr>
+          </w:p>
+          <w:p>
+            <w:pPr>
+              <w:rPr>
+                <w:sz w:val="36"/>
+                <w:szCs w:val="36"/>
+              </w:rPr>
+            </w:pPr>
+            <w:r>
+              <w:rPr>
+                <w:b/>
+                <w:bCs/>
+                <w:sz w:val="36"/>
+                <w:szCs w:val="36"/>
+              </w:rPr>
+              <w:t>Assumptions</w:t>
+            </w:r>
+            <w:r>
+              <w:rPr>
+                <w:sz w:val="36"/>
+                <w:szCs w:val="36"/>
+              </w:rPr>
+              <w:t xml:space="preserve">: Enables the user to show </w:t>
+            </w:r>
+            <w:r>
+              <w:rPr>
+                <w:sz w:val="36"/>
+                <w:szCs w:val="36"/>
+              </w:rPr>
+              <w:t>their own profile information</w:t>
+            </w:r>
+          </w:p>
+          <w:p>
+            <w:pPr>
+              <w:rPr>
+                <w:sz w:val="36"/>
+                <w:szCs w:val="36"/>
+              </w:rPr>
+            </w:pPr>
+          </w:p>
+          <w:p>
+            <w:pPr>
+              <w:jc w:val="center"/>
+              <w:rPr>
+                <w:b/>
+                <w:bCs/>
+                <w:sz w:val="36"/>
+                <w:szCs w:val="36"/>
+              </w:rPr>
+            </w:pPr>
+            <w:r>
+              <w:rPr>
+                <w:b/>
+                <w:bCs/>
+                <w:sz w:val="36"/>
+                <w:szCs w:val="36"/>
+              </w:rPr>
+              <w:t>Integration Testing</w:t>
+            </w:r>
+          </w:p>
+          <w:p>
+            <w:pPr>
+              <w:rPr>
+                <w:b/>
+                <w:bCs/>
+                <w:sz w:val="36"/>
+                <w:szCs w:val="36"/>
+                <w:u w:val="single"/>
+              </w:rPr>
+            </w:pPr>
+          </w:p>
+          <w:p>
+            <w:pPr>
+              <w:rPr>
+                <w:b/>
+                <w:bCs/>
+                <w:sz w:val="36"/>
+                <w:szCs w:val="36"/>
+              </w:rPr>
+            </w:pPr>
+            <w:r>
+              <w:rPr>
+                <w:b/>
+                <w:bCs/>
+                <w:sz w:val="36"/>
+                <w:szCs w:val="36"/>
+              </w:rPr>
+              <w:t xml:space="preserve">Steps: </w:t>
+            </w:r>
+          </w:p>
+          <w:p>
+            <w:pPr>
+              <w:rPr>
+                <w:b/>
+                <w:bCs/>
+                <w:sz w:val="36"/>
+                <w:szCs w:val="36"/>
+                <w:u w:val="single"/>
+              </w:rPr>
+            </w:pPr>
+          </w:p>
+          <w:p>
+            <w:pPr>
+              <w:pStyle w:val="ListParagraph"/>
+              <w:numPr>
+                <w:ilvl w:val="0"/>
+                <w:numId w:val="4"/>
+              </w:numPr>
+              <w:rPr>
+                <w:b/>
+                <w:bCs/>
+                <w:sz w:val="36"/>
+                <w:szCs w:val="36"/>
+                <w:u w:val="single"/>
+              </w:rPr>
+            </w:pPr>
+            <w:r>
+              <w:rPr>
+                <w:sz w:val="36"/>
+                <w:szCs w:val="36"/>
+              </w:rPr>
+              <w:t>Click on “</w:t>
+            </w:r>
+            <w:r>
+              <w:rPr>
+                <w:sz w:val="36"/>
+                <w:szCs w:val="36"/>
+              </w:rPr>
+              <w:t>Profile</w:t>
+            </w:r>
+            <w:r>
+              <w:rPr>
+                <w:sz w:val="36"/>
+                <w:szCs w:val="36"/>
+              </w:rPr>
+              <w:t>”</w:t>
+            </w:r>
+            <w:r>
+              <w:rPr>
+                <w:sz w:val="36"/>
+                <w:szCs w:val="36"/>
+              </w:rPr>
+              <w:t xml:space="preserve"> button listed on the top right</w:t>
+            </w:r>
+            <w:r>
+              <w:rPr>
+                <w:sz w:val="36"/>
+                <w:szCs w:val="36"/>
+              </w:rPr>
+              <w:t xml:space="preserve"> of the page </w:t>
+            </w:r>
+          </w:p>
+          <w:p>
+            <w:pPr>
+              <w:pStyle w:val="ListParagraph"/>
+              <w:rPr>
+                <w:sz w:val="36"/>
+                <w:szCs w:val="36"/>
+              </w:rPr>
+            </w:pPr>
+          </w:p>
+          <w:p>
+            <w:pPr>
+              <w:jc w:val="both"/>
+              <w:rPr>
+                <w:sz w:val="36"/>
+                <w:szCs w:val="36"/>
+              </w:rPr>
+            </w:pPr>
+            <w:r>
+              <w:rPr>
+                <w:b/>
+                <w:bCs/>
+                <w:sz w:val="36"/>
+                <w:szCs w:val="36"/>
+              </w:rPr>
+              <w:t xml:space="preserve">Expected: </w:t>
+            </w:r>
+            <w:r>
+              <w:rPr>
+                <w:sz w:val="36"/>
+                <w:szCs w:val="36"/>
+              </w:rPr>
+              <w:t xml:space="preserve">Successfully </w:t>
+            </w:r>
+            <w:r>
+              <w:rPr>
+                <w:sz w:val="36"/>
+                <w:szCs w:val="36"/>
+              </w:rPr>
+              <w:t>showing user’s profile</w:t>
+            </w:r>
+            <w:r>
+              <w:rPr>
+                <w:sz w:val="36"/>
+                <w:szCs w:val="36"/>
+              </w:rPr>
+              <w:sym w:font="Wingdings" w:char="F0E0"/>
+            </w:r>
+            <w:r>
+              <w:rPr>
+                <w:sz w:val="36"/>
+                <w:szCs w:val="36"/>
+              </w:rPr>
+              <w:t xml:space="preserve"> After redirecting to the </w:t>
+            </w:r>
+            <w:r>
+              <w:rPr>
+                <w:sz w:val="36"/>
+                <w:szCs w:val="36"/>
+              </w:rPr>
+              <w:t>profile page, the user’s profile picture, personal information and schedule must be editable. Schedule in user case should be editable and shows my reserved slots, in case of expert the schedule must show my occupied slots and should be editable.</w:t>
+            </w:r>
+          </w:p>
+          <w:p>
+            <w:pPr>
+              <w:rPr>
+                <w:b/>
+                <w:bCs/>
+                <w:sz w:val="36"/>
+                <w:szCs w:val="36"/>
+                <w:u w:val="single"/>
+              </w:rPr>
+            </w:pPr>
+          </w:p>
+          <w:p>
+            <w:pPr>
+              <w:jc w:val="both"/>
+              <w:rPr>
+                <w:b/>
+                <w:bCs/>
+                <w:sz w:val="36"/>
+                <w:szCs w:val="36"/>
+              </w:rPr>
+            </w:pPr>
+            <w:r>
+              <w:rPr>
+                <w:b/>
+                <w:bCs/>
+                <w:sz w:val="36"/>
+                <w:szCs w:val="36"/>
+              </w:rPr>
+              <w:t>Fails if:</w:t>
+            </w:r>
+          </w:p>
+          <w:p>
+            <w:pPr>
+              <w:jc w:val="both"/>
+              <w:rPr>
+                <w:sz w:val="36"/>
+                <w:szCs w:val="36"/>
+              </w:rPr>
+            </w:pPr>
+            <w:r>
+              <w:rPr>
+                <w:b/>
+                <w:bCs/>
+                <w:sz w:val="36"/>
+                <w:szCs w:val="36"/>
+              </w:rPr>
+              <w:t xml:space="preserve"> </w:t>
+            </w:r>
+          </w:p>
+          <w:p>
+            <w:pPr>
+              <w:pStyle w:val="ListParagraph"/>
+              <w:numPr>
+                <w:ilvl w:val="0"/>
+                <w:numId w:val="5"/>
+              </w:numPr>
+            </w:pPr>
+            <w:r>
+              <w:rPr>
+                <w:sz w:val="36"/>
+                <w:szCs w:val="36"/>
+              </w:rPr>
+              <w:t>The user</w:t>
+            </w:r>
+            <w:r>
+              <w:rPr>
+                <w:sz w:val="36"/>
+                <w:szCs w:val="36"/>
+              </w:rPr>
+              <w:t xml:space="preserve"> did not find neither his personal information nor his reservations</w:t>
+            </w:r>
+          </w:p>
+          <w:p>
+            <w:pPr>
+              <w:pStyle w:val="ListParagraph"/>
+              <w:numPr>
+                <w:ilvl w:val="0"/>
+                <w:numId w:val="5"/>
+              </w:numPr>
+            </w:pPr>
+            <w:r>
+              <w:rPr>
+                <w:sz w:val="36"/>
+                <w:szCs w:val="36"/>
+              </w:rPr>
+              <w:t xml:space="preserve">The user did not find neither his personal information nor his </w:t>
+            </w:r>
+            <w:r>
+              <w:rPr>
+                <w:sz w:val="36"/>
+                <w:szCs w:val="36"/>
+              </w:rPr>
+              <w:t>occupied slots</w:t>
+            </w:r>
+          </w:p>
+          <w:p>
+            <w:pPr>
+              <w:pStyle w:val="ListParagraph"/>
+              <w:numPr>
+                <w:ilvl w:val="0"/>
+                <w:numId w:val="5"/>
+              </w:numPr>
+            </w:pPr>
+            <w:r>
+              <w:rPr>
+                <w:sz w:val="36"/>
+                <w:szCs w:val="36"/>
+              </w:rPr>
+              <w:t>Neither the user nor the expert could edit his information</w:t>
+            </w:r>
             <w:bookmarkStart w:id="0" w:name="_GoBack"/>
             <w:bookmarkEnd w:id="0"/>
+          </w:p>
+          <w:p>
+            <w:pPr>
+              <w:pStyle w:val="ListParagraph"/>
+            </w:pPr>
+          </w:p>
+          <w:p>
+            <w:pPr>
+              <w:ind w:left="279"/>
+            </w:pPr>
           </w:p>
         </w:tc>
       </w:tr>

</xml_diff>